<commit_message>
Q4. Performed PCA, save PCs and variance explained to output file
</commit_message>
<xml_diff>
--- a/group_meeting.docx
+++ b/group_meeting.docx
@@ -27,6 +27,35 @@
         <w:t>Q2. What are “p values”? Statistical test p values or frequencies of alternative allele?</w:t>
       </w:r>
     </w:p>
+    <w:p/>
+    <w:p>
+      <w:r>
+        <w:t>Google doc link</w:t>
+      </w:r>
+    </w:p>
+    <w:p>
+      <w:hyperlink r:id="rId4" w:history="1">
+        <w:r>
+          <w:rPr>
+            <w:rStyle w:val="Hyperlink"/>
+          </w:rPr>
+          <w:t>https://docs.google.com/document/d/1b5lXxmQfwsy30Z6bV-NkHo4IfkD7EExhvjyvMhtYcGw/edit?usp</w:t>
+        </w:r>
+        <w:r>
+          <w:rPr>
+            <w:rStyle w:val="Hyperlink"/>
+          </w:rPr>
+          <w:t>=</w:t>
+        </w:r>
+        <w:r>
+          <w:rPr>
+            <w:rStyle w:val="Hyperlink"/>
+          </w:rPr>
+          <w:t>sharing</w:t>
+        </w:r>
+      </w:hyperlink>
+    </w:p>
+    <w:p/>
     <w:sectPr>
       <w:pgSz w:w="12240" w:h="15840"/>
       <w:pgMar w:top="1440" w:right="1440" w:bottom="1440" w:left="1440" w:header="720" w:footer="720" w:gutter="0"/>
@@ -459,6 +488,41 @@
     <w:semiHidden/>
     <w:unhideWhenUsed/>
   </w:style>
+  <w:style w:type="character" w:styleId="Hyperlink">
+    <w:name w:val="Hyperlink"/>
+    <w:basedOn w:val="DefaultParagraphFont"/>
+    <w:uiPriority w:val="99"/>
+    <w:unhideWhenUsed/>
+    <w:rsid w:val="003F32F1"/>
+    <w:rPr>
+      <w:color w:val="0563C1" w:themeColor="hyperlink"/>
+      <w:u w:val="single"/>
+    </w:rPr>
+  </w:style>
+  <w:style w:type="character" w:styleId="UnresolvedMention">
+    <w:name w:val="Unresolved Mention"/>
+    <w:basedOn w:val="DefaultParagraphFont"/>
+    <w:uiPriority w:val="99"/>
+    <w:semiHidden/>
+    <w:unhideWhenUsed/>
+    <w:rsid w:val="003F32F1"/>
+    <w:rPr>
+      <w:color w:val="605E5C"/>
+      <w:shd w:val="clear" w:color="auto" w:fill="E1DFDD"/>
+    </w:rPr>
+  </w:style>
+  <w:style w:type="character" w:styleId="FollowedHyperlink">
+    <w:name w:val="FollowedHyperlink"/>
+    <w:basedOn w:val="DefaultParagraphFont"/>
+    <w:uiPriority w:val="99"/>
+    <w:semiHidden/>
+    <w:unhideWhenUsed/>
+    <w:rsid w:val="00447A96"/>
+    <w:rPr>
+      <w:color w:val="954F72" w:themeColor="followedHyperlink"/>
+      <w:u w:val="single"/>
+    </w:rPr>
+  </w:style>
 </w:styles>
 </file>
 

</xml_diff>

<commit_message>
fixed HWE p value issue, replot qq plot
</commit_message>
<xml_diff>
--- a/group_meeting.docx
+++ b/group_meeting.docx
@@ -39,19 +39,23 @@
           <w:rPr>
             <w:rStyle w:val="Hyperlink"/>
           </w:rPr>
-          <w:t>https://docs.google.com/document/d/1b5lXxmQfwsy30Z6bV-NkHo4IfkD7EExhvjyvMhtYcGw/edit?usp</w:t>
+          <w:t>https://docs.google.com/document/d/1b5lXxmQfwsy30Z6bV-NkHo4IfkD7EExhvjyvMhtYcGw/edit?usp=sharing</w:t>
         </w:r>
+      </w:hyperlink>
+    </w:p>
+    <w:p/>
+    <w:p>
+      <w:r>
+        <w:t>Google folder:</w:t>
+      </w:r>
+    </w:p>
+    <w:p>
+      <w:hyperlink r:id="rId5" w:history="1">
         <w:r>
           <w:rPr>
             <w:rStyle w:val="Hyperlink"/>
           </w:rPr>
-          <w:t>=</w:t>
-        </w:r>
-        <w:r>
-          <w:rPr>
-            <w:rStyle w:val="Hyperlink"/>
-          </w:rPr>
-          <w:t>sharing</w:t>
+          <w:t>https://drive.google.com/drive/folders/1OQE7PiZvGxOWcV4uY46UZhPVL1rqEF6j</w:t>
         </w:r>
       </w:hyperlink>
     </w:p>

</xml_diff>

<commit_message>
Finised EM to calcualte haplotype frequencies, proceed to calculate LD scores
</commit_message>
<xml_diff>
--- a/group_meeting.docx
+++ b/group_meeting.docx
@@ -59,6 +59,145 @@
         </w:r>
       </w:hyperlink>
     </w:p>
+    <w:p/>
+    <w:p>
+      <w:pPr>
+        <w:rPr>
+          <w:b/>
+          <w:bCs/>
+        </w:rPr>
+      </w:pPr>
+    </w:p>
+    <w:p>
+      <w:pPr>
+        <w:rPr>
+          <w:b/>
+          <w:bCs/>
+        </w:rPr>
+      </w:pPr>
+    </w:p>
+    <w:p>
+      <w:pPr>
+        <w:rPr>
+          <w:b/>
+          <w:bCs/>
+        </w:rPr>
+      </w:pPr>
+      <w:r>
+        <w:rPr>
+          <w:b/>
+          <w:bCs/>
+        </w:rPr>
+        <w:t xml:space="preserve">2021/04/22 </w:t>
+      </w:r>
+      <w:r>
+        <w:rPr>
+          <w:b/>
+          <w:bCs/>
+        </w:rPr>
+        <w:t>Bin</w:t>
+      </w:r>
+      <w:r>
+        <w:rPr>
+          <w:b/>
+          <w:bCs/>
+        </w:rPr>
+        <w:t>g</w:t>
+      </w:r>
+      <w:r>
+        <w:rPr>
+          <w:b/>
+          <w:bCs/>
+        </w:rPr>
+        <w:t>shan’s</w:t>
+      </w:r>
+      <w:r>
+        <w:rPr>
+          <w:b/>
+          <w:bCs/>
+        </w:rPr>
+        <w:t xml:space="preserve"> office hour</w:t>
+      </w:r>
+    </w:p>
+    <w:p>
+      <w:r>
+        <w:t>Presentation:</w:t>
+      </w:r>
+    </w:p>
+    <w:p>
+      <w:r>
+        <w:t>~30</w:t>
+      </w:r>
+      <w:r>
+        <w:t xml:space="preserve"> </w:t>
+      </w:r>
+      <w:r>
+        <w:t>minutes</w:t>
+      </w:r>
+    </w:p>
+    <w:p>
+      <w:r>
+        <w:t xml:space="preserve">1. </w:t>
+      </w:r>
+      <w:r>
+        <w:t>A team leader collect</w:t>
+      </w:r>
+      <w:r>
+        <w:t>s</w:t>
+      </w:r>
+      <w:r>
+        <w:t xml:space="preserve"> result</w:t>
+      </w:r>
+      <w:r>
+        <w:t>s</w:t>
+      </w:r>
+      <w:r>
+        <w:t xml:space="preserve"> from every team member</w:t>
+      </w:r>
+      <w:r>
+        <w:t xml:space="preserve"> together, compare within </w:t>
+      </w:r>
+      <w:r>
+        <w:t xml:space="preserve">and cross </w:t>
+      </w:r>
+      <w:r>
+        <w:t>group</w:t>
+      </w:r>
+      <w:r>
+        <w:t>s</w:t>
+      </w:r>
+    </w:p>
+    <w:p>
+      <w:r>
+        <w:t xml:space="preserve">2. </w:t>
+      </w:r>
+      <w:r>
+        <w:t>Everyone can present, take turns</w:t>
+      </w:r>
+    </w:p>
+    <w:p>
+      <w:r>
+        <w:t>3. Do not need to show the code</w:t>
+      </w:r>
+      <w:r>
+        <w:t>. Just need to present visualization</w:t>
+      </w:r>
+      <w:r>
+        <w:t>s</w:t>
+      </w:r>
+      <w:r>
+        <w:t xml:space="preserve"> (histogram, </w:t>
+      </w:r>
+      <w:r>
+        <w:t>etc.</w:t>
+      </w:r>
+      <w:r>
+        <w:t>)</w:t>
+      </w:r>
+    </w:p>
+    <w:p/>
+    <w:p/>
+    <w:p/>
     <w:p/>
     <w:sectPr>
       <w:pgSz w:w="12240" w:h="15840"/>

</xml_diff>